<commit_message>
dat update task sheet
</commit_message>
<xml_diff>
--- a/TaskSheet.docx
+++ b/TaskSheet.docx
@@ -398,7 +398,6 @@
                                 <w:szCs w:val="32"/>
                               </w:rPr>
                             </w:pPr>
-                            <w:bookmarkStart w:id="4" w:name="_GoBack"/>
                             <w:r>
                               <w:rPr>
                                 <w:rFonts w:cstheme="minorHAnsi"/>
@@ -678,7 +677,6 @@
                               </w:rPr>
                             </w:pPr>
                           </w:p>
-                          <w:bookmarkEnd w:id="4"/>
                           <w:p>
                             <w:pPr>
                               <w:pStyle w:val="ListParagraph"/>
@@ -729,7 +727,6 @@
                           <w:szCs w:val="32"/>
                         </w:rPr>
                       </w:pPr>
-                      <w:bookmarkStart w:id="5" w:name="_GoBack"/>
                       <w:r>
                         <w:rPr>
                           <w:rFonts w:cstheme="minorHAnsi"/>
@@ -1009,7 +1006,6 @@
                         </w:rPr>
                       </w:pPr>
                     </w:p>
-                    <w:bookmarkEnd w:id="5"/>
                     <w:p>
                       <w:pPr>
                         <w:pStyle w:val="ListParagraph"/>
@@ -1982,7 +1978,11 @@
               <w:right w:w="108" w:type="dxa"/>
             </w:tcMar>
           </w:tcPr>
-          <w:p/>
+          <w:p>
+            <w:r>
+              <w:t>Finished</w:t>
+            </w:r>
+          </w:p>
         </w:tc>
       </w:tr>
       <w:tr>
@@ -2032,10 +2032,7 @@
           </w:tcPr>
           <w:p>
             <w:r>
-              <w:t xml:space="preserve">Master Page for </w:t>
-            </w:r>
-            <w:r>
-              <w:t>Admin</w:t>
+              <w:t>Master Page for Admin</w:t>
             </w:r>
           </w:p>
         </w:tc>
@@ -2111,6 +2108,9 @@
             <w:pPr>
               <w:ind w:right="-870"/>
             </w:pPr>
+            <w:r>
+              <w:t>Finished</w:t>
+            </w:r>
           </w:p>
         </w:tc>
       </w:tr>
@@ -2161,10 +2161,7 @@
           </w:tcPr>
           <w:p>
             <w:r>
-              <w:t xml:space="preserve">Master Page for </w:t>
-            </w:r>
-            <w:r>
-              <w:t>Staff</w:t>
+              <w:t>Master Page for Staff</w:t>
             </w:r>
           </w:p>
         </w:tc>
@@ -2236,7 +2233,11 @@
               <w:right w:w="108" w:type="dxa"/>
             </w:tcMar>
           </w:tcPr>
-          <w:p/>
+          <w:p>
+            <w:r>
+              <w:t>Finished</w:t>
+            </w:r>
+          </w:p>
         </w:tc>
       </w:tr>
       <w:tr>
@@ -2358,7 +2359,11 @@
               <w:right w:w="108" w:type="dxa"/>
             </w:tcMar>
           </w:tcPr>
-          <w:p/>
+          <w:p>
+            <w:r>
+              <w:t>Finished</w:t>
+            </w:r>
+          </w:p>
         </w:tc>
       </w:tr>
       <w:tr>
@@ -2480,7 +2485,11 @@
               <w:right w:w="108" w:type="dxa"/>
             </w:tcMar>
           </w:tcPr>
-          <w:p/>
+          <w:p>
+            <w:r>
+              <w:t>Finished</w:t>
+            </w:r>
+          </w:p>
         </w:tc>
       </w:tr>
       <w:tr>
@@ -2601,7 +2610,11 @@
               <w:right w:w="108" w:type="dxa"/>
             </w:tcMar>
           </w:tcPr>
-          <w:p/>
+          <w:p>
+            <w:r>
+              <w:t>Finished</w:t>
+            </w:r>
+          </w:p>
         </w:tc>
       </w:tr>
       <w:tr>
@@ -2716,7 +2729,11 @@
               <w:right w:w="108" w:type="dxa"/>
             </w:tcMar>
           </w:tcPr>
-          <w:p/>
+          <w:p>
+            <w:r>
+              <w:t>Finished</w:t>
+            </w:r>
+          </w:p>
         </w:tc>
       </w:tr>
       <w:tr>
@@ -2831,7 +2848,11 @@
               <w:right w:w="108" w:type="dxa"/>
             </w:tcMar>
           </w:tcPr>
-          <w:p/>
+          <w:p>
+            <w:r>
+              <w:t>Finished</w:t>
+            </w:r>
+          </w:p>
         </w:tc>
       </w:tr>
       <w:tr>
@@ -2946,7 +2967,11 @@
               <w:right w:w="108" w:type="dxa"/>
             </w:tcMar>
           </w:tcPr>
-          <w:p/>
+          <w:p>
+            <w:r>
+              <w:t>Finished</w:t>
+            </w:r>
+          </w:p>
         </w:tc>
       </w:tr>
       <w:tr>
@@ -3061,7 +3086,11 @@
               <w:right w:w="108" w:type="dxa"/>
             </w:tcMar>
           </w:tcPr>
-          <w:p/>
+          <w:p>
+            <w:r>
+              <w:t>Finished</w:t>
+            </w:r>
+          </w:p>
         </w:tc>
       </w:tr>
       <w:tr>
@@ -3176,7 +3205,11 @@
               <w:right w:w="108" w:type="dxa"/>
             </w:tcMar>
           </w:tcPr>
-          <w:p/>
+          <w:p>
+            <w:r>
+              <w:t>Finished</w:t>
+            </w:r>
+          </w:p>
         </w:tc>
       </w:tr>
       <w:tr>
@@ -3291,7 +3324,11 @@
               <w:right w:w="108" w:type="dxa"/>
             </w:tcMar>
           </w:tcPr>
-          <w:p/>
+          <w:p>
+            <w:r>
+              <w:t>Finished</w:t>
+            </w:r>
+          </w:p>
         </w:tc>
       </w:tr>
       <w:tr>
@@ -3406,7 +3443,11 @@
               <w:right w:w="108" w:type="dxa"/>
             </w:tcMar>
           </w:tcPr>
-          <w:p/>
+          <w:p>
+            <w:r>
+              <w:t>Finished</w:t>
+            </w:r>
+          </w:p>
         </w:tc>
       </w:tr>
       <w:tr>
@@ -3521,7 +3562,11 @@
               <w:right w:w="108" w:type="dxa"/>
             </w:tcMar>
           </w:tcPr>
-          <w:p/>
+          <w:p>
+            <w:r>
+              <w:t>Finished</w:t>
+            </w:r>
+          </w:p>
         </w:tc>
       </w:tr>
       <w:tr>
@@ -3636,7 +3681,11 @@
               <w:right w:w="108" w:type="dxa"/>
             </w:tcMar>
           </w:tcPr>
-          <w:p/>
+          <w:p>
+            <w:r>
+              <w:t>Finished</w:t>
+            </w:r>
+          </w:p>
         </w:tc>
       </w:tr>
       <w:tr>
@@ -3758,7 +3807,11 @@
               <w:right w:w="108" w:type="dxa"/>
             </w:tcMar>
           </w:tcPr>
-          <w:p/>
+          <w:p>
+            <w:r>
+              <w:t>Finished</w:t>
+            </w:r>
+          </w:p>
         </w:tc>
       </w:tr>
       <w:tr>
@@ -4775,7 +4828,11 @@
               <w:right w:w="108" w:type="dxa"/>
             </w:tcMar>
           </w:tcPr>
-          <w:p/>
+          <w:p>
+            <w:r>
+              <w:t>Finished</w:t>
+            </w:r>
+          </w:p>
         </w:tc>
       </w:tr>
       <w:tr>
@@ -5600,7 +5657,10 @@
         </w:tc>
       </w:tr>
     </w:tbl>
-    <w:p/>
+    <w:p>
+      <w:bookmarkStart w:id="4" w:name="_GoBack"/>
+      <w:bookmarkEnd w:id="4"/>
+    </w:p>
     <w:p>
       <w:pPr>
         <w:spacing w:after="160" w:line="259" w:lineRule="auto"/>
@@ -5949,6 +6009,7 @@
     <w:lsdException w:name="HTML Sample" w:semiHidden="1" w:unhideWhenUsed="1"/>
     <w:lsdException w:name="HTML Typewriter" w:semiHidden="1" w:unhideWhenUsed="1"/>
     <w:lsdException w:name="HTML Variable" w:semiHidden="1" w:unhideWhenUsed="1"/>
+    <w:lsdException w:name="Normal Table" w:semiHidden="1" w:unhideWhenUsed="1"/>
     <w:lsdException w:name="annotation subject" w:semiHidden="1" w:unhideWhenUsed="1"/>
     <w:lsdException w:name="No List" w:semiHidden="1" w:unhideWhenUsed="1"/>
     <w:lsdException w:name="Outline List 1" w:semiHidden="1" w:unhideWhenUsed="1"/>
@@ -5992,8 +6053,10 @@
     <w:lsdException w:name="Table Elegant" w:semiHidden="1" w:unhideWhenUsed="1"/>
     <w:lsdException w:name="Table Professional" w:semiHidden="1" w:unhideWhenUsed="1"/>
     <w:lsdException w:name="Table Subtle 1" w:semiHidden="1" w:unhideWhenUsed="1"/>
+    <w:lsdException w:name="Table Subtle 2" w:semiHidden="1" w:unhideWhenUsed="1"/>
     <w:lsdException w:name="Table Web 1" w:semiHidden="1" w:unhideWhenUsed="1"/>
     <w:lsdException w:name="Table Web 2" w:semiHidden="1" w:unhideWhenUsed="1"/>
+    <w:lsdException w:name="Table Web 3" w:semiHidden="1" w:unhideWhenUsed="1"/>
     <w:lsdException w:name="Balloon Text" w:semiHidden="1" w:unhideWhenUsed="1"/>
     <w:lsdException w:name="Table Grid" w:uiPriority="39"/>
     <w:lsdException w:name="Table Theme" w:semiHidden="1" w:unhideWhenUsed="1"/>

</xml_diff>

<commit_message>
dat update some fileds
</commit_message>
<xml_diff>
--- a/TaskSheet.docx
+++ b/TaskSheet.docx
@@ -5179,8 +5179,9 @@
             <w:pPr>
               <w:jc w:val="center"/>
             </w:pPr>
-            <w:bookmarkStart w:id="4" w:name="_GoBack"/>
-            <w:bookmarkEnd w:id="4"/>
+            <w:r>
+              <w:t>27</w:t>
+            </w:r>
           </w:p>
         </w:tc>
         <w:tc>
@@ -5200,7 +5201,11 @@
               <w:right w:w="108" w:type="dxa"/>
             </w:tcMar>
           </w:tcPr>
-          <w:p/>
+          <w:p>
+            <w:r>
+              <w:t>Confirm Booking Page</w:t>
+            </w:r>
+          </w:p>
         </w:tc>
         <w:tc>
           <w:tcPr>
@@ -5274,7 +5279,11 @@
               <w:right w:w="108" w:type="dxa"/>
             </w:tcMar>
           </w:tcPr>
-          <w:p/>
+          <w:p>
+            <w:r>
+              <w:t>Finished</w:t>
+            </w:r>
+          </w:p>
         </w:tc>
       </w:tr>
       <w:tr>
@@ -5299,6 +5308,9 @@
             <w:pPr>
               <w:jc w:val="center"/>
             </w:pPr>
+            <w:r>
+              <w:t>28</w:t>
+            </w:r>
           </w:p>
         </w:tc>
         <w:tc>
@@ -5317,11 +5329,10 @@
               <w:bottom w:w="0" w:type="dxa"/>
               <w:right w:w="108" w:type="dxa"/>
             </w:tcMar>
-            <w:hideMark/>
-          </w:tcPr>
-          <w:p>
-            <w:r>
-              <w:t>Movie Detail Page</w:t>
+          </w:tcPr>
+          <w:p>
+            <w:r>
+              <w:t>Booking Ticket Page</w:t>
             </w:r>
           </w:p>
         </w:tc>
@@ -5336,7 +5347,6 @@
               <w:right w:val="single" w:sz="8" w:space="0" w:color="auto"/>
             </w:tcBorders>
             <w:vAlign w:val="center"/>
-            <w:hideMark/>
           </w:tcPr>
           <w:p/>
         </w:tc>
@@ -5351,7 +5361,6 @@
               <w:right w:val="single" w:sz="8" w:space="0" w:color="auto"/>
             </w:tcBorders>
             <w:vAlign w:val="center"/>
-            <w:hideMark/>
           </w:tcPr>
           <w:p/>
         </w:tc>
@@ -5365,11 +5374,17 @@
               <w:bottom w:val="single" w:sz="8" w:space="0" w:color="auto"/>
               <w:right w:val="single" w:sz="8" w:space="0" w:color="auto"/>
             </w:tcBorders>
-            <w:vAlign w:val="center"/>
-            <w:hideMark/>
-          </w:tcPr>
-          <w:p>
-            <w:pPr>
+            <w:tcMar>
+              <w:top w:w="0" w:type="dxa"/>
+              <w:left w:w="108" w:type="dxa"/>
+              <w:bottom w:w="0" w:type="dxa"/>
+              <w:right w:w="108" w:type="dxa"/>
+            </w:tcMar>
+            <w:vAlign w:val="center"/>
+          </w:tcPr>
+          <w:p>
+            <w:pPr>
+              <w:jc w:val="center"/>
               <w:rPr>
                 <w:b/>
                 <w:bCs/>
@@ -5422,6 +5437,9 @@
             <w:pPr>
               <w:jc w:val="center"/>
             </w:pPr>
+            <w:r>
+              <w:t>29</w:t>
+            </w:r>
           </w:p>
         </w:tc>
         <w:tc>
@@ -5444,10 +5462,7 @@
           </w:tcPr>
           <w:p>
             <w:r>
-              <w:t xml:space="preserve">Movie </w:t>
-            </w:r>
-            <w:r>
-              <w:t>Schedule Page</w:t>
+              <w:t>Movie Detail Page</w:t>
             </w:r>
           </w:p>
         </w:tc>
@@ -5548,6 +5563,9 @@
             <w:pPr>
               <w:jc w:val="center"/>
             </w:pPr>
+            <w:r>
+              <w:t>30</w:t>
+            </w:r>
           </w:p>
         </w:tc>
         <w:tc>
@@ -5570,7 +5588,10 @@
           </w:tcPr>
           <w:p>
             <w:r>
-              <w:t>Promotion Page</w:t>
+              <w:t xml:space="preserve">Movie </w:t>
+            </w:r>
+            <w:r>
+              <w:t>Schedule Page</w:t>
             </w:r>
           </w:p>
         </w:tc>
@@ -5671,6 +5692,9 @@
             <w:pPr>
               <w:jc w:val="center"/>
             </w:pPr>
+            <w:r>
+              <w:t>31</w:t>
+            </w:r>
           </w:p>
         </w:tc>
         <w:tc>
@@ -5693,7 +5717,7 @@
           </w:tcPr>
           <w:p>
             <w:r>
-              <w:t>Term and Condition</w:t>
+              <w:t>Promotion Page</w:t>
             </w:r>
           </w:p>
         </w:tc>
@@ -5794,6 +5818,9 @@
             <w:pPr>
               <w:jc w:val="center"/>
             </w:pPr>
+            <w:r>
+              <w:t>32</w:t>
+            </w:r>
           </w:p>
         </w:tc>
         <w:tc>
@@ -5812,10 +5839,11 @@
               <w:bottom w:w="0" w:type="dxa"/>
               <w:right w:w="108" w:type="dxa"/>
             </w:tcMar>
-          </w:tcPr>
-          <w:p>
-            <w:r>
-              <w:t>Movie List Page</w:t>
+            <w:hideMark/>
+          </w:tcPr>
+          <w:p>
+            <w:r>
+              <w:t>Term and Condition</w:t>
             </w:r>
           </w:p>
         </w:tc>
@@ -5830,6 +5858,7 @@
               <w:right w:val="single" w:sz="8" w:space="0" w:color="auto"/>
             </w:tcBorders>
             <w:vAlign w:val="center"/>
+            <w:hideMark/>
           </w:tcPr>
           <w:p/>
         </w:tc>
@@ -5844,6 +5873,7 @@
               <w:right w:val="single" w:sz="8" w:space="0" w:color="auto"/>
             </w:tcBorders>
             <w:vAlign w:val="center"/>
+            <w:hideMark/>
           </w:tcPr>
           <w:p/>
         </w:tc>
@@ -5858,6 +5888,7 @@
               <w:right w:val="single" w:sz="8" w:space="0" w:color="auto"/>
             </w:tcBorders>
             <w:vAlign w:val="center"/>
+            <w:hideMark/>
           </w:tcPr>
           <w:p>
             <w:pPr>
@@ -5913,6 +5944,9 @@
             <w:pPr>
               <w:jc w:val="center"/>
             </w:pPr>
+            <w:r>
+              <w:t>33</w:t>
+            </w:r>
           </w:p>
         </w:tc>
         <w:tc>
@@ -5934,13 +5968,7 @@
           </w:tcPr>
           <w:p>
             <w:r>
-              <w:t xml:space="preserve">Movie List </w:t>
-            </w:r>
-            <w:r>
-              <w:t>w</w:t>
-            </w:r>
-            <w:r>
-              <w:t>ith Tag</w:t>
+              <w:t>Movie List Page</w:t>
             </w:r>
           </w:p>
         </w:tc>
@@ -6038,6 +6066,9 @@
             <w:pPr>
               <w:jc w:val="center"/>
             </w:pPr>
+            <w:r>
+              <w:t>34</w:t>
+            </w:r>
           </w:p>
         </w:tc>
         <w:tc>
@@ -6059,7 +6090,13 @@
           </w:tcPr>
           <w:p>
             <w:r>
-              <w:t>Under Construction Page</w:t>
+              <w:t xml:space="preserve">Movie List </w:t>
+            </w:r>
+            <w:r>
+              <w:t>w</w:t>
+            </w:r>
+            <w:r>
+              <w:t>ith Tag</w:t>
             </w:r>
           </w:p>
         </w:tc>
@@ -6157,6 +6194,133 @@
             <w:pPr>
               <w:jc w:val="center"/>
             </w:pPr>
+            <w:r>
+              <w:t>35</w:t>
+            </w:r>
+          </w:p>
+        </w:tc>
+        <w:tc>
+          <w:tcPr>
+            <w:tcW w:w="4866" w:type="dxa"/>
+            <w:gridSpan w:val="2"/>
+            <w:tcBorders>
+              <w:top w:val="nil"/>
+              <w:left w:val="nil"/>
+              <w:bottom w:val="single" w:sz="8" w:space="0" w:color="auto"/>
+              <w:right w:val="single" w:sz="8" w:space="0" w:color="auto"/>
+            </w:tcBorders>
+            <w:tcMar>
+              <w:top w:w="0" w:type="dxa"/>
+              <w:left w:w="108" w:type="dxa"/>
+              <w:bottom w:w="0" w:type="dxa"/>
+              <w:right w:w="108" w:type="dxa"/>
+            </w:tcMar>
+          </w:tcPr>
+          <w:p>
+            <w:r>
+              <w:t>Under Construction Page</w:t>
+            </w:r>
+          </w:p>
+        </w:tc>
+        <w:tc>
+          <w:tcPr>
+            <w:tcW w:w="1057" w:type="dxa"/>
+            <w:vMerge/>
+            <w:tcBorders>
+              <w:top w:val="nil"/>
+              <w:left w:val="nil"/>
+              <w:bottom w:val="single" w:sz="8" w:space="0" w:color="auto"/>
+              <w:right w:val="single" w:sz="8" w:space="0" w:color="auto"/>
+            </w:tcBorders>
+            <w:vAlign w:val="center"/>
+          </w:tcPr>
+          <w:p/>
+        </w:tc>
+        <w:tc>
+          <w:tcPr>
+            <w:tcW w:w="1336" w:type="dxa"/>
+            <w:vMerge/>
+            <w:tcBorders>
+              <w:top w:val="nil"/>
+              <w:left w:val="nil"/>
+              <w:bottom w:val="single" w:sz="8" w:space="0" w:color="auto"/>
+              <w:right w:val="single" w:sz="8" w:space="0" w:color="auto"/>
+            </w:tcBorders>
+            <w:vAlign w:val="center"/>
+          </w:tcPr>
+          <w:p/>
+        </w:tc>
+        <w:tc>
+          <w:tcPr>
+            <w:tcW w:w="1043" w:type="dxa"/>
+            <w:vMerge/>
+            <w:tcBorders>
+              <w:top w:val="nil"/>
+              <w:left w:val="nil"/>
+              <w:bottom w:val="single" w:sz="8" w:space="0" w:color="auto"/>
+              <w:right w:val="single" w:sz="8" w:space="0" w:color="auto"/>
+            </w:tcBorders>
+            <w:vAlign w:val="center"/>
+          </w:tcPr>
+          <w:p>
+            <w:pPr>
+              <w:rPr>
+                <w:b/>
+                <w:bCs/>
+              </w:rPr>
+            </w:pPr>
+          </w:p>
+        </w:tc>
+        <w:tc>
+          <w:tcPr>
+            <w:tcW w:w="1972" w:type="dxa"/>
+            <w:tcBorders>
+              <w:top w:val="nil"/>
+              <w:left w:val="nil"/>
+              <w:bottom w:val="single" w:sz="8" w:space="0" w:color="auto"/>
+              <w:right w:val="single" w:sz="8" w:space="0" w:color="auto"/>
+            </w:tcBorders>
+            <w:tcMar>
+              <w:top w:w="0" w:type="dxa"/>
+              <w:left w:w="108" w:type="dxa"/>
+              <w:bottom w:w="0" w:type="dxa"/>
+              <w:right w:w="108" w:type="dxa"/>
+            </w:tcMar>
+          </w:tcPr>
+          <w:p>
+            <w:r>
+              <w:t>Finished</w:t>
+            </w:r>
+          </w:p>
+        </w:tc>
+      </w:tr>
+      <w:tr>
+        <w:tc>
+          <w:tcPr>
+            <w:tcW w:w="631" w:type="dxa"/>
+            <w:tcBorders>
+              <w:top w:val="nil"/>
+              <w:left w:val="single" w:sz="8" w:space="0" w:color="auto"/>
+              <w:bottom w:val="single" w:sz="8" w:space="0" w:color="auto"/>
+              <w:right w:val="single" w:sz="8" w:space="0" w:color="auto"/>
+            </w:tcBorders>
+            <w:tcMar>
+              <w:top w:w="0" w:type="dxa"/>
+              <w:left w:w="108" w:type="dxa"/>
+              <w:bottom w:w="0" w:type="dxa"/>
+              <w:right w:w="108" w:type="dxa"/>
+            </w:tcMar>
+            <w:vAlign w:val="center"/>
+          </w:tcPr>
+          <w:p>
+            <w:pPr>
+              <w:jc w:val="center"/>
+            </w:pPr>
+            <w:r>
+              <w:t>36</w:t>
+            </w:r>
+            <w:bookmarkStart w:id="4" w:name="_GoBack"/>
+            <w:bookmarkEnd w:id="4"/>
           </w:p>
         </w:tc>
         <w:tc>
@@ -6608,6 +6772,7 @@
     <w:lsdException w:name="HTML Sample" w:semiHidden="1" w:unhideWhenUsed="1"/>
     <w:lsdException w:name="HTML Typewriter" w:semiHidden="1" w:unhideWhenUsed="1"/>
     <w:lsdException w:name="HTML Variable" w:semiHidden="1" w:unhideWhenUsed="1"/>
+    <w:lsdException w:name="Normal Table" w:semiHidden="1" w:unhideWhenUsed="1"/>
     <w:lsdException w:name="annotation subject" w:semiHidden="1" w:unhideWhenUsed="1"/>
     <w:lsdException w:name="No List" w:semiHidden="1" w:unhideWhenUsed="1"/>
     <w:lsdException w:name="Outline List 1" w:semiHidden="1" w:unhideWhenUsed="1"/>
@@ -6651,8 +6816,10 @@
     <w:lsdException w:name="Table Elegant" w:semiHidden="1" w:unhideWhenUsed="1"/>
     <w:lsdException w:name="Table Professional" w:semiHidden="1" w:unhideWhenUsed="1"/>
     <w:lsdException w:name="Table Subtle 1" w:semiHidden="1" w:unhideWhenUsed="1"/>
+    <w:lsdException w:name="Table Subtle 2" w:semiHidden="1" w:unhideWhenUsed="1"/>
     <w:lsdException w:name="Table Web 1" w:semiHidden="1" w:unhideWhenUsed="1"/>
     <w:lsdException w:name="Table Web 2" w:semiHidden="1" w:unhideWhenUsed="1"/>
+    <w:lsdException w:name="Table Web 3" w:semiHidden="1" w:unhideWhenUsed="1"/>
     <w:lsdException w:name="Balloon Text" w:semiHidden="1" w:unhideWhenUsed="1"/>
     <w:lsdException w:name="Table Grid" w:uiPriority="39"/>
     <w:lsdException w:name="Table Theme" w:semiHidden="1" w:unhideWhenUsed="1"/>

</xml_diff>

<commit_message>
fixed (but it's too late)
</commit_message>
<xml_diff>
--- a/TaskSheet.docx
+++ b/TaskSheet.docx
@@ -1,6 +1,6 @@
 
 <file path=word/document.xml><?xml version="1.0" encoding="utf-8"?>
-<w:document xmlns:wpc="http://schemas.microsoft.com/office/word/2010/wordprocessingCanvas" xmlns:cx="http://schemas.microsoft.com/office/drawing/2014/chartex" xmlns:cx1="http://schemas.microsoft.com/office/drawing/2015/9/8/chartex" xmlns:cx2="http://schemas.microsoft.com/office/drawing/2015/10/21/chartex" xmlns:cx3="http://schemas.microsoft.com/office/drawing/2016/5/9/chartex" xmlns:cx4="http://schemas.microsoft.com/office/drawing/2016/5/10/chartex" xmlns:cx5="http://schemas.microsoft.com/office/drawing/2016/5/11/chartex" xmlns:cx6="http://schemas.microsoft.com/office/drawing/2016/5/12/chartex" xmlns:cx7="http://schemas.microsoft.com/office/drawing/2016/5/13/chartex" xmlns:cx8="http://schemas.microsoft.com/office/drawing/2016/5/14/chartex" xmlns:mc="http://schemas.openxmlformats.org/markup-compatibility/2006" xmlns:aink="http://schemas.microsoft.com/office/drawing/2016/ink" xmlns:am3d="http://schemas.microsoft.com/office/drawing/2017/model3d" xmlns:o="urn:schemas-microsoft-com:office:office" xmlns:r="http://schemas.openxmlformats.org/officeDocument/2006/relationships" xmlns:m="http://schemas.openxmlformats.org/officeDocument/2006/math" xmlns:v="urn:schemas-microsoft-com:vml" xmlns:wp14="http://schemas.microsoft.com/office/word/2010/wordprocessingDrawing" xmlns:wp="http://schemas.openxmlformats.org/drawingml/2006/wordprocessingDrawing" xmlns:w10="urn:schemas-microsoft-com:office:word" xmlns:w="http://schemas.openxmlformats.org/wordprocessingml/2006/main" xmlns:w14="http://schemas.microsoft.com/office/word/2010/wordml" xmlns:w15="http://schemas.microsoft.com/office/word/2012/wordml" xmlns:w16cid="http://schemas.microsoft.com/office/word/2016/wordml/cid" xmlns:w16se="http://schemas.microsoft.com/office/word/2015/wordml/symex" xmlns:wpg="http://schemas.microsoft.com/office/word/2010/wordprocessingGroup" xmlns:wpi="http://schemas.microsoft.com/office/word/2010/wordprocessingInk" xmlns:wne="http://schemas.microsoft.com/office/word/2006/wordml" xmlns:wps="http://schemas.microsoft.com/office/word/2010/wordprocessingShape" mc:Ignorable="w14 w15 w16se w16cid wp14">
+<w:document xmlns:wpc="http://schemas.microsoft.com/office/word/2010/wordprocessingCanvas" xmlns:mc="http://schemas.openxmlformats.org/markup-compatibility/2006" xmlns:o="urn:schemas-microsoft-com:office:office" xmlns:r="http://schemas.openxmlformats.org/officeDocument/2006/relationships" xmlns:m="http://schemas.openxmlformats.org/officeDocument/2006/math" xmlns:v="urn:schemas-microsoft-com:vml" xmlns:wp14="http://schemas.microsoft.com/office/word/2010/wordprocessingDrawing" xmlns:wp="http://schemas.openxmlformats.org/drawingml/2006/wordprocessingDrawing" xmlns:w10="urn:schemas-microsoft-com:office:word" xmlns:w="http://schemas.openxmlformats.org/wordprocessingml/2006/main" xmlns:w14="http://schemas.microsoft.com/office/word/2010/wordml" xmlns:w15="http://schemas.microsoft.com/office/word/2012/wordml" xmlns:wpg="http://schemas.microsoft.com/office/word/2010/wordprocessingGroup" xmlns:wpi="http://schemas.microsoft.com/office/word/2010/wordprocessingInk" xmlns:wne="http://schemas.microsoft.com/office/word/2006/wordml" xmlns:wps="http://schemas.microsoft.com/office/word/2010/wordprocessingShape" mc:Ignorable="w14 w15 wp14">
   <w:body>
     <w:p/>
     <w:p>
@@ -194,7 +194,7 @@
               </wp:anchor>
             </w:drawing>
           </mc:Choice>
-          <mc:Fallback>
+          <mc:Fallback xmlns:w16se="http://schemas.microsoft.com/office/word/2015/wordml/symex" xmlns:w16cid="http://schemas.microsoft.com/office/word/2016/wordml/cid" xmlns:am3d="http://schemas.microsoft.com/office/drawing/2017/model3d" xmlns:aink="http://schemas.microsoft.com/office/drawing/2016/ink" xmlns:cx8="http://schemas.microsoft.com/office/drawing/2016/5/14/chartex" xmlns:cx7="http://schemas.microsoft.com/office/drawing/2016/5/13/chartex" xmlns:cx6="http://schemas.microsoft.com/office/drawing/2016/5/12/chartex" xmlns:cx5="http://schemas.microsoft.com/office/drawing/2016/5/11/chartex" xmlns:cx4="http://schemas.microsoft.com/office/drawing/2016/5/10/chartex" xmlns:cx3="http://schemas.microsoft.com/office/drawing/2016/5/9/chartex" xmlns:cx2="http://schemas.microsoft.com/office/drawing/2015/10/21/chartex" xmlns:cx1="http://schemas.microsoft.com/office/drawing/2015/9/8/chartex" xmlns:cx="http://schemas.microsoft.com/office/drawing/2014/chartex">
             <w:pict>
               <v:shapetype w14:anchorId="028E8E43" id="_x0000_t202" coordsize="21600,21600" o:spt="202" path="m,l,21600r21600,l21600,xe">
                 <v:stroke joinstyle="miter"/>
@@ -419,9 +419,8 @@
                                 <w:sz w:val="32"/>
                                 <w:szCs w:val="32"/>
                               </w:rPr>
-                              <w:t xml:space="preserve">  Ho </w:t>
+                              <w:t xml:space="preserve">  Ho Hoan</w:t>
                             </w:r>
-                            <w:proofErr w:type="spellStart"/>
                             <w:r>
                               <w:rPr>
                                 <w:rFonts w:cstheme="minorHAnsi"/>
@@ -430,31 +429,8 @@
                                 <w:sz w:val="32"/>
                                 <w:szCs w:val="32"/>
                               </w:rPr>
-                              <w:t>Hoan</w:t>
+                              <w:t xml:space="preserve"> Kiem</w:t>
                             </w:r>
-                            <w:proofErr w:type="spellEnd"/>
-                            <w:r>
-                              <w:rPr>
-                                <w:rFonts w:cstheme="minorHAnsi"/>
-                                <w:b/>
-                                <w:color w:val="44546A" w:themeColor="text2"/>
-                                <w:sz w:val="32"/>
-                                <w:szCs w:val="32"/>
-                              </w:rPr>
-                              <w:t xml:space="preserve"> </w:t>
-                            </w:r>
-                            <w:proofErr w:type="spellStart"/>
-                            <w:r>
-                              <w:rPr>
-                                <w:rFonts w:cstheme="minorHAnsi"/>
-                                <w:b/>
-                                <w:color w:val="44546A" w:themeColor="text2"/>
-                                <w:sz w:val="32"/>
-                                <w:szCs w:val="32"/>
-                              </w:rPr>
-                              <w:t>Kiem</w:t>
-                            </w:r>
-                            <w:proofErr w:type="spellEnd"/>
                           </w:p>
                           <w:p>
                             <w:pPr>
@@ -563,16 +539,8 @@
                               <w:rPr>
                                 <w:lang w:val="fr-FR"/>
                               </w:rPr>
-                              <w:t xml:space="preserve">Bui Trung </w:t>
+                              <w:t>Bui Trung Hieu</w:t>
                             </w:r>
-                            <w:proofErr w:type="spellStart"/>
-                            <w:r>
-                              <w:rPr>
-                                <w:lang w:val="fr-FR"/>
-                              </w:rPr>
-                              <w:t>Hieu</w:t>
-                            </w:r>
-                            <w:proofErr w:type="spellEnd"/>
                             <w:r>
                               <w:rPr>
                                 <w:lang w:val="fr-FR"/>
@@ -710,7 +678,7 @@
               </wp:anchor>
             </w:drawing>
           </mc:Choice>
-          <mc:Fallback>
+          <mc:Fallback xmlns:w16se="http://schemas.microsoft.com/office/word/2015/wordml/symex" xmlns:w16cid="http://schemas.microsoft.com/office/word/2016/wordml/cid" xmlns:am3d="http://schemas.microsoft.com/office/drawing/2017/model3d" xmlns:aink="http://schemas.microsoft.com/office/drawing/2016/ink" xmlns:cx8="http://schemas.microsoft.com/office/drawing/2016/5/14/chartex" xmlns:cx7="http://schemas.microsoft.com/office/drawing/2016/5/13/chartex" xmlns:cx6="http://schemas.microsoft.com/office/drawing/2016/5/12/chartex" xmlns:cx5="http://schemas.microsoft.com/office/drawing/2016/5/11/chartex" xmlns:cx4="http://schemas.microsoft.com/office/drawing/2016/5/10/chartex" xmlns:cx3="http://schemas.microsoft.com/office/drawing/2016/5/9/chartex" xmlns:cx2="http://schemas.microsoft.com/office/drawing/2015/10/21/chartex" xmlns:cx1="http://schemas.microsoft.com/office/drawing/2015/9/8/chartex" xmlns:cx="http://schemas.microsoft.com/office/drawing/2014/chartex">
             <w:pict>
               <v:shape w14:anchorId="02326DC8" id="Text Box 1" o:spid="_x0000_s1027" type="#_x0000_t202" style="position:absolute;margin-left:43.2pt;margin-top:.75pt;width:487.7pt;height:404.4pt;z-index:251660288;visibility:visible;mso-wrap-style:square;mso-height-percent:0;mso-wrap-distance-left:9pt;mso-wrap-distance-top:0;mso-wrap-distance-right:9pt;mso-wrap-distance-bottom:0;mso-position-horizontal:absolute;mso-position-horizontal-relative:margin;mso-position-vertical:absolute;mso-position-vertical-relative:text;mso-height-percent:0;mso-height-relative:margin;v-text-anchor:top" o:gfxdata="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" fillcolor="#f2f2f2 [3052]" strokecolor="#d8d8d8 [2732]" strokeweight="1.5pt">
                 <v:textbox>
@@ -1223,7 +1191,7 @@
               </wp:anchor>
             </w:drawing>
           </mc:Choice>
-          <mc:Fallback>
+          <mc:Fallback xmlns:w16se="http://schemas.microsoft.com/office/word/2015/wordml/symex" xmlns:w16cid="http://schemas.microsoft.com/office/word/2016/wordml/cid" xmlns:am3d="http://schemas.microsoft.com/office/drawing/2017/model3d" xmlns:aink="http://schemas.microsoft.com/office/drawing/2016/ink" xmlns:cx8="http://schemas.microsoft.com/office/drawing/2016/5/14/chartex" xmlns:cx7="http://schemas.microsoft.com/office/drawing/2016/5/13/chartex" xmlns:cx6="http://schemas.microsoft.com/office/drawing/2016/5/12/chartex" xmlns:cx5="http://schemas.microsoft.com/office/drawing/2016/5/11/chartex" xmlns:cx4="http://schemas.microsoft.com/office/drawing/2016/5/10/chartex" xmlns:cx3="http://schemas.microsoft.com/office/drawing/2016/5/9/chartex" xmlns:cx2="http://schemas.microsoft.com/office/drawing/2015/10/21/chartex" xmlns:cx1="http://schemas.microsoft.com/office/drawing/2015/9/8/chartex" xmlns:cx="http://schemas.microsoft.com/office/drawing/2014/chartex">
             <w:pict>
               <v:shape w14:anchorId="150E67D5" id="Text Box 2" o:spid="_x0000_s1028" type="#_x0000_t202" style="position:absolute;margin-left:0;margin-top:353.85pt;width:408.6pt;height:26.3pt;z-index:251661312;visibility:visible;mso-wrap-style:square;mso-wrap-distance-left:9pt;mso-wrap-distance-top:0;mso-wrap-distance-right:9pt;mso-wrap-distance-bottom:0;mso-position-horizontal:center;mso-position-horizontal-relative:margin;mso-position-vertical:absolute;mso-position-vertical-relative:text;v-text-anchor:top" o:gfxdata="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" stroked="f">
                 <v:textbox>
@@ -5105,33 +5073,8 @@
                 <w:b/>
                 <w:bCs/>
               </w:rPr>
-              <w:t xml:space="preserve">Bui </w:t>
-            </w:r>
-            <w:proofErr w:type="spellStart"/>
-            <w:r>
-              <w:rPr>
-                <w:b/>
-                <w:bCs/>
-              </w:rPr>
-              <w:t>Trung</w:t>
-            </w:r>
-            <w:proofErr w:type="spellEnd"/>
-            <w:r>
-              <w:rPr>
-                <w:b/>
-                <w:bCs/>
-              </w:rPr>
-              <w:t xml:space="preserve"> </w:t>
-            </w:r>
-            <w:proofErr w:type="spellStart"/>
-            <w:r>
-              <w:rPr>
-                <w:b/>
-                <w:bCs/>
-              </w:rPr>
-              <w:t>Hieu</w:t>
-            </w:r>
-            <w:proofErr w:type="spellEnd"/>
+              <w:t>Bui Trung Hieu</w:t>
+            </w:r>
           </w:p>
         </w:tc>
         <w:tc>
@@ -5179,8 +5122,9 @@
             <w:pPr>
               <w:jc w:val="center"/>
             </w:pPr>
-            <w:bookmarkStart w:id="4" w:name="_GoBack"/>
-            <w:bookmarkEnd w:id="4"/>
+            <w:r>
+              <w:t>27</w:t>
+            </w:r>
           </w:p>
         </w:tc>
         <w:tc>
@@ -5200,7 +5144,11 @@
               <w:right w:w="108" w:type="dxa"/>
             </w:tcMar>
           </w:tcPr>
-          <w:p/>
+          <w:p>
+            <w:r>
+              <w:t>Book Ticket Page</w:t>
+            </w:r>
+          </w:p>
         </w:tc>
         <w:tc>
           <w:tcPr>
@@ -5274,7 +5222,11 @@
               <w:right w:w="108" w:type="dxa"/>
             </w:tcMar>
           </w:tcPr>
-          <w:p/>
+          <w:p>
+            <w:r>
+              <w:t>Finished</w:t>
+            </w:r>
+          </w:p>
         </w:tc>
       </w:tr>
       <w:tr>
@@ -5299,6 +5251,9 @@
             <w:pPr>
               <w:jc w:val="center"/>
             </w:pPr>
+            <w:r>
+              <w:t>28</w:t>
+            </w:r>
           </w:p>
         </w:tc>
         <w:tc>
@@ -5321,7 +5276,7 @@
           </w:tcPr>
           <w:p>
             <w:r>
-              <w:t>Movie Detail Page</w:t>
+              <w:t>Confirmation Payment Page</w:t>
             </w:r>
           </w:p>
         </w:tc>
@@ -5422,6 +5377,9 @@
             <w:pPr>
               <w:jc w:val="center"/>
             </w:pPr>
+            <w:r>
+              <w:t>29</w:t>
+            </w:r>
           </w:p>
         </w:tc>
         <w:tc>
@@ -5444,10 +5402,7 @@
           </w:tcPr>
           <w:p>
             <w:r>
-              <w:t xml:space="preserve">Movie </w:t>
-            </w:r>
-            <w:r>
-              <w:t>Schedule Page</w:t>
+              <w:t>Touch Cinema Page</w:t>
             </w:r>
           </w:p>
         </w:tc>
@@ -5548,6 +5503,9 @@
             <w:pPr>
               <w:jc w:val="center"/>
             </w:pPr>
+            <w:r>
+              <w:t>30</w:t>
+            </w:r>
           </w:p>
         </w:tc>
         <w:tc>
@@ -5570,7 +5528,7 @@
           </w:tcPr>
           <w:p>
             <w:r>
-              <w:t>Promotion Page</w:t>
+              <w:t>Movie Detail Page</w:t>
             </w:r>
           </w:p>
         </w:tc>
@@ -5671,6 +5629,9 @@
             <w:pPr>
               <w:jc w:val="center"/>
             </w:pPr>
+            <w:r>
+              <w:t>31</w:t>
+            </w:r>
           </w:p>
         </w:tc>
         <w:tc>
@@ -5693,7 +5654,7 @@
           </w:tcPr>
           <w:p>
             <w:r>
-              <w:t>Term and Condition</w:t>
+              <w:t>Movie Schedule Page</w:t>
             </w:r>
           </w:p>
         </w:tc>
@@ -5794,6 +5755,9 @@
             <w:pPr>
               <w:jc w:val="center"/>
             </w:pPr>
+            <w:r>
+              <w:t>32</w:t>
+            </w:r>
           </w:p>
         </w:tc>
         <w:tc>
@@ -5815,7 +5779,7 @@
           </w:tcPr>
           <w:p>
             <w:r>
-              <w:t>Movie List Page</w:t>
+              <w:t>Promotion Page</w:t>
             </w:r>
           </w:p>
         </w:tc>
@@ -5913,6 +5877,9 @@
             <w:pPr>
               <w:jc w:val="center"/>
             </w:pPr>
+            <w:r>
+              <w:t>33</w:t>
+            </w:r>
           </w:p>
         </w:tc>
         <w:tc>
@@ -5934,13 +5901,7 @@
           </w:tcPr>
           <w:p>
             <w:r>
-              <w:t xml:space="preserve">Movie List </w:t>
-            </w:r>
-            <w:r>
-              <w:t>w</w:t>
-            </w:r>
-            <w:r>
-              <w:t>ith Tag</w:t>
+              <w:t>Term and Condition</w:t>
             </w:r>
           </w:p>
         </w:tc>
@@ -6038,6 +5999,9 @@
             <w:pPr>
               <w:jc w:val="center"/>
             </w:pPr>
+            <w:r>
+              <w:t>34</w:t>
+            </w:r>
           </w:p>
         </w:tc>
         <w:tc>
@@ -6059,7 +6023,7 @@
           </w:tcPr>
           <w:p>
             <w:r>
-              <w:t>Under Construction Page</w:t>
+              <w:t>Search Result Page</w:t>
             </w:r>
           </w:p>
         </w:tc>
@@ -6157,6 +6121,9 @@
             <w:pPr>
               <w:jc w:val="center"/>
             </w:pPr>
+            <w:r>
+              <w:t>35</w:t>
+            </w:r>
           </w:p>
         </w:tc>
         <w:tc>
@@ -6175,11 +6142,10 @@
               <w:bottom w:w="0" w:type="dxa"/>
               <w:right w:w="108" w:type="dxa"/>
             </w:tcMar>
-            <w:hideMark/>
-          </w:tcPr>
-          <w:p>
-            <w:r>
-              <w:t>Search Result Page</w:t>
+          </w:tcPr>
+          <w:p>
+            <w:r>
+              <w:t>Movie List with Tag</w:t>
             </w:r>
           </w:p>
         </w:tc>
@@ -6194,7 +6160,6 @@
               <w:right w:val="single" w:sz="8" w:space="0" w:color="auto"/>
             </w:tcBorders>
             <w:vAlign w:val="center"/>
-            <w:hideMark/>
           </w:tcPr>
           <w:p/>
         </w:tc>
@@ -6209,7 +6174,6 @@
               <w:right w:val="single" w:sz="8" w:space="0" w:color="auto"/>
             </w:tcBorders>
             <w:vAlign w:val="center"/>
-            <w:hideMark/>
           </w:tcPr>
           <w:p/>
         </w:tc>
@@ -6224,7 +6188,6 @@
               <w:right w:val="single" w:sz="8" w:space="0" w:color="auto"/>
             </w:tcBorders>
             <w:vAlign w:val="center"/>
-            <w:hideMark/>
           </w:tcPr>
           <w:p>
             <w:pPr>
@@ -6258,8 +6221,259 @@
           </w:p>
         </w:tc>
       </w:tr>
+      <w:tr>
+        <w:tc>
+          <w:tcPr>
+            <w:tcW w:w="631" w:type="dxa"/>
+            <w:tcBorders>
+              <w:top w:val="nil"/>
+              <w:left w:val="single" w:sz="8" w:space="0" w:color="auto"/>
+              <w:bottom w:val="single" w:sz="8" w:space="0" w:color="auto"/>
+              <w:right w:val="single" w:sz="8" w:space="0" w:color="auto"/>
+            </w:tcBorders>
+            <w:tcMar>
+              <w:top w:w="0" w:type="dxa"/>
+              <w:left w:w="108" w:type="dxa"/>
+              <w:bottom w:w="0" w:type="dxa"/>
+              <w:right w:w="108" w:type="dxa"/>
+            </w:tcMar>
+            <w:vAlign w:val="center"/>
+          </w:tcPr>
+          <w:p>
+            <w:pPr>
+              <w:jc w:val="center"/>
+            </w:pPr>
+            <w:r>
+              <w:t>36</w:t>
+            </w:r>
+          </w:p>
+        </w:tc>
+        <w:tc>
+          <w:tcPr>
+            <w:tcW w:w="4866" w:type="dxa"/>
+            <w:gridSpan w:val="2"/>
+            <w:tcBorders>
+              <w:top w:val="nil"/>
+              <w:left w:val="nil"/>
+              <w:bottom w:val="single" w:sz="8" w:space="0" w:color="auto"/>
+              <w:right w:val="single" w:sz="8" w:space="0" w:color="auto"/>
+            </w:tcBorders>
+            <w:tcMar>
+              <w:top w:w="0" w:type="dxa"/>
+              <w:left w:w="108" w:type="dxa"/>
+              <w:bottom w:w="0" w:type="dxa"/>
+              <w:right w:w="108" w:type="dxa"/>
+            </w:tcMar>
+          </w:tcPr>
+          <w:p>
+            <w:r>
+              <w:t>Under Construction Page</w:t>
+            </w:r>
+          </w:p>
+        </w:tc>
+        <w:tc>
+          <w:tcPr>
+            <w:tcW w:w="1057" w:type="dxa"/>
+            <w:vMerge/>
+            <w:tcBorders>
+              <w:top w:val="nil"/>
+              <w:left w:val="nil"/>
+              <w:bottom w:val="single" w:sz="8" w:space="0" w:color="auto"/>
+              <w:right w:val="single" w:sz="8" w:space="0" w:color="auto"/>
+            </w:tcBorders>
+            <w:vAlign w:val="center"/>
+          </w:tcPr>
+          <w:p/>
+        </w:tc>
+        <w:tc>
+          <w:tcPr>
+            <w:tcW w:w="1336" w:type="dxa"/>
+            <w:vMerge/>
+            <w:tcBorders>
+              <w:top w:val="nil"/>
+              <w:left w:val="nil"/>
+              <w:bottom w:val="single" w:sz="8" w:space="0" w:color="auto"/>
+              <w:right w:val="single" w:sz="8" w:space="0" w:color="auto"/>
+            </w:tcBorders>
+            <w:vAlign w:val="center"/>
+          </w:tcPr>
+          <w:p/>
+        </w:tc>
+        <w:tc>
+          <w:tcPr>
+            <w:tcW w:w="1043" w:type="dxa"/>
+            <w:vMerge/>
+            <w:tcBorders>
+              <w:top w:val="nil"/>
+              <w:left w:val="nil"/>
+              <w:bottom w:val="single" w:sz="8" w:space="0" w:color="auto"/>
+              <w:right w:val="single" w:sz="8" w:space="0" w:color="auto"/>
+            </w:tcBorders>
+            <w:vAlign w:val="center"/>
+          </w:tcPr>
+          <w:p>
+            <w:pPr>
+              <w:rPr>
+                <w:b/>
+                <w:bCs/>
+              </w:rPr>
+            </w:pPr>
+          </w:p>
+        </w:tc>
+        <w:tc>
+          <w:tcPr>
+            <w:tcW w:w="1972" w:type="dxa"/>
+            <w:tcBorders>
+              <w:top w:val="nil"/>
+              <w:left w:val="nil"/>
+              <w:bottom w:val="single" w:sz="8" w:space="0" w:color="auto"/>
+              <w:right w:val="single" w:sz="8" w:space="0" w:color="auto"/>
+            </w:tcBorders>
+            <w:tcMar>
+              <w:top w:w="0" w:type="dxa"/>
+              <w:left w:w="108" w:type="dxa"/>
+              <w:bottom w:w="0" w:type="dxa"/>
+              <w:right w:w="108" w:type="dxa"/>
+            </w:tcMar>
+          </w:tcPr>
+          <w:p>
+            <w:r>
+              <w:t>Finished</w:t>
+            </w:r>
+          </w:p>
+        </w:tc>
+      </w:tr>
+      <w:tr>
+        <w:tc>
+          <w:tcPr>
+            <w:tcW w:w="631" w:type="dxa"/>
+            <w:tcBorders>
+              <w:top w:val="nil"/>
+              <w:left w:val="single" w:sz="8" w:space="0" w:color="auto"/>
+              <w:bottom w:val="single" w:sz="8" w:space="0" w:color="auto"/>
+              <w:right w:val="single" w:sz="8" w:space="0" w:color="auto"/>
+            </w:tcBorders>
+            <w:tcMar>
+              <w:top w:w="0" w:type="dxa"/>
+              <w:left w:w="108" w:type="dxa"/>
+              <w:bottom w:w="0" w:type="dxa"/>
+              <w:right w:w="108" w:type="dxa"/>
+            </w:tcMar>
+            <w:vAlign w:val="center"/>
+          </w:tcPr>
+          <w:p>
+            <w:pPr>
+              <w:jc w:val="center"/>
+            </w:pPr>
+            <w:r>
+              <w:t>37</w:t>
+            </w:r>
+          </w:p>
+        </w:tc>
+        <w:tc>
+          <w:tcPr>
+            <w:tcW w:w="4866" w:type="dxa"/>
+            <w:gridSpan w:val="2"/>
+            <w:tcBorders>
+              <w:top w:val="nil"/>
+              <w:left w:val="nil"/>
+              <w:bottom w:val="single" w:sz="8" w:space="0" w:color="auto"/>
+              <w:right w:val="single" w:sz="8" w:space="0" w:color="auto"/>
+            </w:tcBorders>
+            <w:tcMar>
+              <w:top w:w="0" w:type="dxa"/>
+              <w:left w:w="108" w:type="dxa"/>
+              <w:bottom w:w="0" w:type="dxa"/>
+              <w:right w:w="108" w:type="dxa"/>
+            </w:tcMar>
+            <w:hideMark/>
+          </w:tcPr>
+          <w:p>
+            <w:r>
+              <w:t>Search Result Page</w:t>
+            </w:r>
+          </w:p>
+        </w:tc>
+        <w:tc>
+          <w:tcPr>
+            <w:tcW w:w="1057" w:type="dxa"/>
+            <w:vMerge/>
+            <w:tcBorders>
+              <w:top w:val="nil"/>
+              <w:left w:val="nil"/>
+              <w:bottom w:val="single" w:sz="8" w:space="0" w:color="auto"/>
+              <w:right w:val="single" w:sz="8" w:space="0" w:color="auto"/>
+            </w:tcBorders>
+            <w:vAlign w:val="center"/>
+            <w:hideMark/>
+          </w:tcPr>
+          <w:p/>
+        </w:tc>
+        <w:tc>
+          <w:tcPr>
+            <w:tcW w:w="1336" w:type="dxa"/>
+            <w:vMerge/>
+            <w:tcBorders>
+              <w:top w:val="nil"/>
+              <w:left w:val="nil"/>
+              <w:bottom w:val="single" w:sz="8" w:space="0" w:color="auto"/>
+              <w:right w:val="single" w:sz="8" w:space="0" w:color="auto"/>
+            </w:tcBorders>
+            <w:vAlign w:val="center"/>
+            <w:hideMark/>
+          </w:tcPr>
+          <w:p/>
+        </w:tc>
+        <w:tc>
+          <w:tcPr>
+            <w:tcW w:w="1043" w:type="dxa"/>
+            <w:vMerge/>
+            <w:tcBorders>
+              <w:top w:val="nil"/>
+              <w:left w:val="nil"/>
+              <w:bottom w:val="single" w:sz="8" w:space="0" w:color="auto"/>
+              <w:right w:val="single" w:sz="8" w:space="0" w:color="auto"/>
+            </w:tcBorders>
+            <w:vAlign w:val="center"/>
+            <w:hideMark/>
+          </w:tcPr>
+          <w:p>
+            <w:pPr>
+              <w:rPr>
+                <w:b/>
+                <w:bCs/>
+              </w:rPr>
+            </w:pPr>
+          </w:p>
+        </w:tc>
+        <w:tc>
+          <w:tcPr>
+            <w:tcW w:w="1972" w:type="dxa"/>
+            <w:tcBorders>
+              <w:top w:val="nil"/>
+              <w:left w:val="nil"/>
+              <w:bottom w:val="single" w:sz="8" w:space="0" w:color="auto"/>
+              <w:right w:val="single" w:sz="8" w:space="0" w:color="auto"/>
+            </w:tcBorders>
+            <w:tcMar>
+              <w:top w:w="0" w:type="dxa"/>
+              <w:left w:w="108" w:type="dxa"/>
+              <w:bottom w:w="0" w:type="dxa"/>
+              <w:right w:w="108" w:type="dxa"/>
+            </w:tcMar>
+          </w:tcPr>
+          <w:p>
+            <w:r>
+              <w:t>Finished</w:t>
+            </w:r>
+          </w:p>
+        </w:tc>
+      </w:tr>
     </w:tbl>
-    <w:p/>
+    <w:p>
+      <w:bookmarkStart w:id="2" w:name="_GoBack"/>
+      <w:bookmarkEnd w:id="2"/>
+    </w:p>
     <w:p>
       <w:pPr>
         <w:spacing w:after="160" w:line="259" w:lineRule="auto"/>
@@ -6276,7 +6490,7 @@
 </file>
 
 <file path=word/numbering.xml><?xml version="1.0" encoding="utf-8"?>
-<w:numbering xmlns:wpc="http://schemas.microsoft.com/office/word/2010/wordprocessingCanvas" xmlns:cx="http://schemas.microsoft.com/office/drawing/2014/chartex" xmlns:cx1="http://schemas.microsoft.com/office/drawing/2015/9/8/chartex" xmlns:cx2="http://schemas.microsoft.com/office/drawing/2015/10/21/chartex" xmlns:cx3="http://schemas.microsoft.com/office/drawing/2016/5/9/chartex" xmlns:cx4="http://schemas.microsoft.com/office/drawing/2016/5/10/chartex" xmlns:cx5="http://schemas.microsoft.com/office/drawing/2016/5/11/chartex" xmlns:cx6="http://schemas.microsoft.com/office/drawing/2016/5/12/chartex" xmlns:cx7="http://schemas.microsoft.com/office/drawing/2016/5/13/chartex" xmlns:cx8="http://schemas.microsoft.com/office/drawing/2016/5/14/chartex" xmlns:mc="http://schemas.openxmlformats.org/markup-compatibility/2006" xmlns:aink="http://schemas.microsoft.com/office/drawing/2016/ink" xmlns:am3d="http://schemas.microsoft.com/office/drawing/2017/model3d" xmlns:o="urn:schemas-microsoft-com:office:office" xmlns:r="http://schemas.openxmlformats.org/officeDocument/2006/relationships" xmlns:m="http://schemas.openxmlformats.org/officeDocument/2006/math" xmlns:v="urn:schemas-microsoft-com:vml" xmlns:wp14="http://schemas.microsoft.com/office/word/2010/wordprocessingDrawing" xmlns:wp="http://schemas.openxmlformats.org/drawingml/2006/wordprocessingDrawing" xmlns:w10="urn:schemas-microsoft-com:office:word" xmlns:w="http://schemas.openxmlformats.org/wordprocessingml/2006/main" xmlns:w14="http://schemas.microsoft.com/office/word/2010/wordml" xmlns:w15="http://schemas.microsoft.com/office/word/2012/wordml" xmlns:w16cid="http://schemas.microsoft.com/office/word/2016/wordml/cid" xmlns:w16se="http://schemas.microsoft.com/office/word/2015/wordml/symex" xmlns:wpg="http://schemas.microsoft.com/office/word/2010/wordprocessingGroup" xmlns:wpi="http://schemas.microsoft.com/office/word/2010/wordprocessingInk" xmlns:wne="http://schemas.microsoft.com/office/word/2006/wordml" xmlns:wps="http://schemas.microsoft.com/office/word/2010/wordprocessingShape" mc:Ignorable="w14 w15 w16se w16cid wp14">
+<w:numbering xmlns:wpc="http://schemas.microsoft.com/office/word/2010/wordprocessingCanvas" xmlns:mc="http://schemas.openxmlformats.org/markup-compatibility/2006" xmlns:o="urn:schemas-microsoft-com:office:office" xmlns:r="http://schemas.openxmlformats.org/officeDocument/2006/relationships" xmlns:m="http://schemas.openxmlformats.org/officeDocument/2006/math" xmlns:v="urn:schemas-microsoft-com:vml" xmlns:wp14="http://schemas.microsoft.com/office/word/2010/wordprocessingDrawing" xmlns:wp="http://schemas.openxmlformats.org/drawingml/2006/wordprocessingDrawing" xmlns:w10="urn:schemas-microsoft-com:office:word" xmlns:w="http://schemas.openxmlformats.org/wordprocessingml/2006/main" xmlns:w14="http://schemas.microsoft.com/office/word/2010/wordml" xmlns:w15="http://schemas.microsoft.com/office/word/2012/wordml" xmlns:wpg="http://schemas.microsoft.com/office/word/2010/wordprocessingGroup" xmlns:wpi="http://schemas.microsoft.com/office/word/2010/wordprocessingInk" xmlns:wne="http://schemas.microsoft.com/office/word/2006/wordml" xmlns:wps="http://schemas.microsoft.com/office/word/2010/wordprocessingShape" mc:Ignorable="w14 w15 wp14">
   <w:abstractNum w:abstractNumId="0" w15:restartNumberingAfterBreak="0">
     <w:nsid w:val="12370CF4"/>
     <w:multiLevelType w:val="hybridMultilevel"/>
@@ -6486,7 +6700,7 @@
 </file>
 
 <file path=word/styles.xml><?xml version="1.0" encoding="utf-8"?>
-<w:styles xmlns:mc="http://schemas.openxmlformats.org/markup-compatibility/2006" xmlns:r="http://schemas.openxmlformats.org/officeDocument/2006/relationships" xmlns:w="http://schemas.openxmlformats.org/wordprocessingml/2006/main" xmlns:w14="http://schemas.microsoft.com/office/word/2010/wordml" xmlns:w15="http://schemas.microsoft.com/office/word/2012/wordml" xmlns:w16cid="http://schemas.microsoft.com/office/word/2016/wordml/cid" xmlns:w16se="http://schemas.microsoft.com/office/word/2015/wordml/symex" mc:Ignorable="w14 w15 w16se w16cid">
+<w:styles xmlns:mc="http://schemas.openxmlformats.org/markup-compatibility/2006" xmlns:r="http://schemas.openxmlformats.org/officeDocument/2006/relationships" xmlns:w="http://schemas.openxmlformats.org/wordprocessingml/2006/main" xmlns:w14="http://schemas.microsoft.com/office/word/2010/wordml" xmlns:w15="http://schemas.microsoft.com/office/word/2012/wordml" mc:Ignorable="w14 w15">
   <w:docDefaults>
     <w:rPrDefault>
       <w:rPr>
@@ -6502,7 +6716,7 @@
       </w:pPr>
     </w:pPrDefault>
   </w:docDefaults>
-  <w:latentStyles w:defLockedState="0" w:defUIPriority="99" w:defSemiHidden="0" w:defUnhideWhenUsed="0" w:defQFormat="0" w:count="375">
+  <w:latentStyles w:defLockedState="0" w:defUIPriority="99" w:defSemiHidden="0" w:defUnhideWhenUsed="0" w:defQFormat="0" w:count="371">
     <w:lsdException w:name="Normal" w:uiPriority="0" w:qFormat="1"/>
     <w:lsdException w:name="heading 1" w:uiPriority="9" w:qFormat="1"/>
     <w:lsdException w:name="heading 2" w:semiHidden="1" w:uiPriority="9" w:unhideWhenUsed="1" w:qFormat="1"/>
@@ -6608,6 +6822,7 @@
     <w:lsdException w:name="HTML Sample" w:semiHidden="1" w:unhideWhenUsed="1"/>
     <w:lsdException w:name="HTML Typewriter" w:semiHidden="1" w:unhideWhenUsed="1"/>
     <w:lsdException w:name="HTML Variable" w:semiHidden="1" w:unhideWhenUsed="1"/>
+    <w:lsdException w:name="Normal Table" w:semiHidden="1" w:unhideWhenUsed="1"/>
     <w:lsdException w:name="annotation subject" w:semiHidden="1" w:unhideWhenUsed="1"/>
     <w:lsdException w:name="No List" w:semiHidden="1" w:unhideWhenUsed="1"/>
     <w:lsdException w:name="Outline List 1" w:semiHidden="1" w:unhideWhenUsed="1"/>
@@ -6651,8 +6866,10 @@
     <w:lsdException w:name="Table Elegant" w:semiHidden="1" w:unhideWhenUsed="1"/>
     <w:lsdException w:name="Table Professional" w:semiHidden="1" w:unhideWhenUsed="1"/>
     <w:lsdException w:name="Table Subtle 1" w:semiHidden="1" w:unhideWhenUsed="1"/>
+    <w:lsdException w:name="Table Subtle 2" w:semiHidden="1" w:unhideWhenUsed="1"/>
     <w:lsdException w:name="Table Web 1" w:semiHidden="1" w:unhideWhenUsed="1"/>
     <w:lsdException w:name="Table Web 2" w:semiHidden="1" w:unhideWhenUsed="1"/>
+    <w:lsdException w:name="Table Web 3" w:semiHidden="1" w:unhideWhenUsed="1"/>
     <w:lsdException w:name="Balloon Text" w:semiHidden="1" w:unhideWhenUsed="1"/>
     <w:lsdException w:name="Table Grid" w:uiPriority="39"/>
     <w:lsdException w:name="Table Theme" w:semiHidden="1" w:unhideWhenUsed="1"/>
@@ -6871,10 +7088,6 @@
     <w:lsdException w:name="List Table 5 Dark Accent 6" w:uiPriority="50"/>
     <w:lsdException w:name="List Table 6 Colorful Accent 6" w:uiPriority="51"/>
     <w:lsdException w:name="List Table 7 Colorful Accent 6" w:uiPriority="52"/>
-    <w:lsdException w:name="Mention" w:semiHidden="1" w:unhideWhenUsed="1"/>
-    <w:lsdException w:name="Smart Hyperlink" w:semiHidden="1" w:unhideWhenUsed="1"/>
-    <w:lsdException w:name="Hashtag" w:semiHidden="1" w:unhideWhenUsed="1"/>
-    <w:lsdException w:name="Unresolved Mention" w:semiHidden="1" w:unhideWhenUsed="1"/>
   </w:latentStyles>
   <w:style w:type="paragraph" w:default="1" w:styleId="Normal">
     <w:name w:val="Normal"/>

</xml_diff>